<commit_message>
Propuesta Tesis Laboratorio Virtual Internet de las cosas
</commit_message>
<xml_diff>
--- a/PROPUESTATESISDEGRADO.docx
+++ b/PROPUESTATESISDEGRADO.docx
@@ -1811,7 +1811,21 @@
           <w:rFonts w:ascii="Arial" w:eastAsia="Arial" w:hAnsi="Arial" w:cs="Arial"/>
           <w:lang w:eastAsia="es-ES"/>
         </w:rPr>
-        <w:t>Se espera tener un manual de guía para aquellas personas o estudiantes que quieran inicializarse en el diseño de sistemas embebidos para ser aplicados a la internet de las cosas, o control de variables física.</w:t>
+        <w:t>Se espera tener un manual de guía para aquellas personas o estudiantes que quieran inicializarse en el diseño de sistemas embebidos para ser aplicados a la internet de las cosas, o control de variables física</w:t>
+      </w:r>
+      <w:r>
+        <w:rPr>
+          <w:rFonts w:ascii="Arial" w:eastAsia="Arial" w:hAnsi="Arial" w:cs="Arial"/>
+          <w:lang w:eastAsia="es-ES"/>
+        </w:rPr>
+        <w:t>s</w:t>
+      </w:r>
+      <w:r>
+        <w:rPr>
+          <w:rFonts w:ascii="Arial" w:eastAsia="Arial" w:hAnsi="Arial" w:cs="Arial"/>
+          <w:lang w:eastAsia="es-ES"/>
+        </w:rPr>
+        <w:t>.</w:t>
       </w:r>
     </w:p>
     <w:p>
@@ -8360,27 +8374,6 @@
 </file>
 
 <file path=customXml/item1.xml><?xml version="1.0" encoding="utf-8"?>
-<?mso-contentType ?>
-<FormTemplates xmlns="http://schemas.microsoft.com/sharepoint/v3/contenttype/forms">
-  <Display>DocumentLibraryForm</Display>
-  <Edit>DocumentLibraryForm</Edit>
-  <New>DocumentLibraryForm</New>
-</FormTemplates>
-</file>
-
-<file path=customXml/item2.xml><?xml version="1.0" encoding="utf-8"?>
-<p:properties xmlns:p="http://schemas.microsoft.com/office/2006/metadata/properties" xmlns:xsi="http://www.w3.org/2001/XMLSchema-instance" xmlns:pc="http://schemas.microsoft.com/office/infopath/2007/PartnerControls">
-  <documentManagement/>
-</p:properties>
-</file>
-
-<file path=customXml/item3.xml><?xml version="1.0" encoding="utf-8"?>
-<go:gDocsCustomXmlDataStorage xmlns:go="http://customooxmlschemas.google.com/" xmlns:r="http://schemas.openxmlformats.org/officeDocument/2006/relationships">
-  <go:docsCustomData xmlns:go="http://customooxmlschemas.google.com/" roundtripDataSignature="AMtx7mh9HU+gkjAKKGWYlmWsZSMrC0Rx/Q==">AMUW2mWojq8rSCTyDBSd3KoWiC3WigbsJ2Azv4vY80uxkmCMcJhVpSd/Hmo/79/aVRmSlWCgjOZeyigQR7w1FzGPPT+cN5DMB4JJpas80aKI1+lJwK8WmRT+wiBhvcQGCjqgbI7worOufRhFVK4AdbDCjH/4eUqJwQ==</go:docsCustomData>
-</go:gDocsCustomXmlDataStorage>
-</file>
-
-<file path=customXml/item4.xml><?xml version="1.0" encoding="utf-8"?>
 <ct:contentTypeSchema xmlns:ct="http://schemas.microsoft.com/office/2006/metadata/contentType" xmlns:ma="http://schemas.microsoft.com/office/2006/metadata/properties/metaAttributes" ct:_="" ma:_="" ma:contentTypeName="Documento" ma:contentTypeID="0x010100A6D0299D813A324496C00C215EBB1D12" ma:contentTypeVersion="8" ma:contentTypeDescription="Crear nuevo documento." ma:contentTypeScope="" ma:versionID="2313b1890a627d99d47f292a2664a736">
   <xsd:schema xmlns:xsd="http://www.w3.org/2001/XMLSchema" xmlns:xs="http://www.w3.org/2001/XMLSchema" xmlns:p="http://schemas.microsoft.com/office/2006/metadata/properties" xmlns:ns2="8af4bacf-1ec1-4ee0-85eb-04c7ec05751c" xmlns:ns3="8dd25f2d-5443-45ea-8264-88a72531a497" targetNamespace="http://schemas.microsoft.com/office/2006/metadata/properties" ma:root="true" ma:fieldsID="2b2b9608a1ebc68ca049b93fa0e3f90f" ns2:_="" ns3:_="">
     <xsd:import namespace="8af4bacf-1ec1-4ee0-85eb-04c7ec05751c"/>
@@ -8569,33 +8562,28 @@
 </ct:contentTypeSchema>
 </file>
 
-<file path=customXml/itemProps1.xml><?xml version="1.0" encoding="utf-8"?>
-<ds:datastoreItem xmlns:ds="http://schemas.openxmlformats.org/officeDocument/2006/customXml" ds:itemID="{3F64796D-04F8-4B18-A777-5A21930538DA}">
-  <ds:schemaRefs>
-    <ds:schemaRef ds:uri="http://schemas.microsoft.com/sharepoint/v3/contenttype/forms"/>
-  </ds:schemaRefs>
-</ds:datastoreItem>
+<file path=customXml/item2.xml><?xml version="1.0" encoding="utf-8"?>
+<go:gDocsCustomXmlDataStorage xmlns:go="http://customooxmlschemas.google.com/" xmlns:r="http://schemas.openxmlformats.org/officeDocument/2006/relationships">
+  <go:docsCustomData xmlns:go="http://customooxmlschemas.google.com/" roundtripDataSignature="AMtx7mh9HU+gkjAKKGWYlmWsZSMrC0Rx/Q==">AMUW2mWojq8rSCTyDBSd3KoWiC3WigbsJ2Azv4vY80uxkmCMcJhVpSd/Hmo/79/aVRmSlWCgjOZeyigQR7w1FzGPPT+cN5DMB4JJpas80aKI1+lJwK8WmRT+wiBhvcQGCjqgbI7worOufRhFVK4AdbDCjH/4eUqJwQ==</go:docsCustomData>
+</go:gDocsCustomXmlDataStorage>
 </file>
 
-<file path=customXml/itemProps2.xml><?xml version="1.0" encoding="utf-8"?>
-<ds:datastoreItem xmlns:ds="http://schemas.openxmlformats.org/officeDocument/2006/customXml" ds:itemID="{AA959C0D-F10E-4D3E-B235-27FE6A87A49A}">
-  <ds:schemaRefs>
-    <ds:schemaRef ds:uri="http://schemas.microsoft.com/office/2006/metadata/properties"/>
-    <ds:schemaRef ds:uri="http://schemas.microsoft.com/office/infopath/2007/PartnerControls"/>
-  </ds:schemaRefs>
-</ds:datastoreItem>
+<file path=customXml/item3.xml><?xml version="1.0" encoding="utf-8"?>
+<p:properties xmlns:p="http://schemas.microsoft.com/office/2006/metadata/properties" xmlns:xsi="http://www.w3.org/2001/XMLSchema-instance" xmlns:pc="http://schemas.microsoft.com/office/infopath/2007/PartnerControls">
+  <documentManagement/>
+</p:properties>
 </file>
 
-<file path=customXml/itemProps3.xml><?xml version="1.0" encoding="utf-8"?>
-<ds:datastoreItem xmlns:ds="http://schemas.openxmlformats.org/officeDocument/2006/customXml" ds:itemID="{11111111-1234-1234-1234-123412341234}">
-  <ds:schemaRefs>
-    <ds:schemaRef ds:uri="http://customooxmlschemas.google.com/"/>
-    <ds:schemaRef ds:uri="http://schemas.openxmlformats.org/officeDocument/2006/relationships"/>
-  </ds:schemaRefs>
-</ds:datastoreItem>
+<file path=customXml/item4.xml><?xml version="1.0" encoding="utf-8"?>
+<?mso-contentType ?>
+<FormTemplates xmlns="http://schemas.microsoft.com/sharepoint/v3/contenttype/forms">
+  <Display>DocumentLibraryForm</Display>
+  <Edit>DocumentLibraryForm</Edit>
+  <New>DocumentLibraryForm</New>
+</FormTemplates>
 </file>
 
-<file path=customXml/itemProps4.xml><?xml version="1.0" encoding="utf-8"?>
+<file path=customXml/itemProps1.xml><?xml version="1.0" encoding="utf-8"?>
 <ds:datastoreItem xmlns:ds="http://schemas.openxmlformats.org/officeDocument/2006/customXml" ds:itemID="{B5488255-4EF8-45DC-9C77-C4F95FA0B161}">
   <ds:schemaRefs>
     <ds:schemaRef ds:uri="http://schemas.microsoft.com/office/2006/metadata/contentType"/>
@@ -8612,4 +8600,30 @@
     <ds:schemaRef ds:uri="http://schemas.microsoft.com/internal/obd"/>
   </ds:schemaRefs>
 </ds:datastoreItem>
+</file>
+
+<file path=customXml/itemProps2.xml><?xml version="1.0" encoding="utf-8"?>
+<ds:datastoreItem xmlns:ds="http://schemas.openxmlformats.org/officeDocument/2006/customXml" ds:itemID="{11111111-1234-1234-1234-123412341234}">
+  <ds:schemaRefs>
+    <ds:schemaRef ds:uri="http://customooxmlschemas.google.com/"/>
+    <ds:schemaRef ds:uri="http://schemas.openxmlformats.org/officeDocument/2006/relationships"/>
+  </ds:schemaRefs>
+</ds:datastoreItem>
+</file>
+
+<file path=customXml/itemProps3.xml><?xml version="1.0" encoding="utf-8"?>
+<ds:datastoreItem xmlns:ds="http://schemas.openxmlformats.org/officeDocument/2006/customXml" ds:itemID="{AA959C0D-F10E-4D3E-B235-27FE6A87A49A}">
+  <ds:schemaRefs>
+    <ds:schemaRef ds:uri="http://schemas.microsoft.com/office/2006/metadata/properties"/>
+    <ds:schemaRef ds:uri="http://schemas.microsoft.com/office/infopath/2007/PartnerControls"/>
+  </ds:schemaRefs>
+</ds:datastoreItem>
+</file>
+
+<file path=customXml/itemProps4.xml><?xml version="1.0" encoding="utf-8"?>
+<ds:datastoreItem xmlns:ds="http://schemas.openxmlformats.org/officeDocument/2006/customXml" ds:itemID="{3F64796D-04F8-4B18-A777-5A21930538DA}">
+  <ds:schemaRefs>
+    <ds:schemaRef ds:uri="http://schemas.microsoft.com/sharepoint/v3/contenttype/forms"/>
+  </ds:schemaRefs>
+</ds:datastoreItem>
 </file>
</xml_diff>